<commit_message>
präsentation aufgeräumt ( ein wenig)
</commit_message>
<xml_diff>
--- a/Meilenstein 1/Präsentation/Transcript-Firmenpräsentation.docx
+++ b/Meilenstein 1/Präsentation/Transcript-Firmenpräsentation.docx
@@ -19,8 +19,16 @@
         <w:rPr>
           <w:rStyle w:val="SchwacheHervorhebung"/>
         </w:rPr>
-        <w:t xml:space="preserve"> Frimenpräsentation</w:t>
-      </w:r>
+        <w:t xml:space="preserve"> </w:t>
+      </w:r>
+      <w:proofErr w:type="spellStart"/>
+      <w:r>
+        <w:rPr>
+          <w:rStyle w:val="SchwacheHervorhebung"/>
+        </w:rPr>
+        <w:t>Frimenpräsentation</w:t>
+      </w:r>
+      <w:proofErr w:type="spellEnd"/>
     </w:p>
     <w:p>
       <w:r>
@@ -48,13 +56,10 @@
         <w:ind w:left="705"/>
       </w:pPr>
       <w:r>
-        <w:t>Wir sind C-Tech, ein noch recht kleines Startup Unternehmen mit vier Mitarbeitern. (</w:t>
-      </w:r>
-      <w:r>
-        <w:rPr>
-          <w:color w:val="2E74B5" w:themeColor="accent5" w:themeShade="BF"/>
-        </w:rPr>
-        <w:t>Gegründet wurde C-Tech im Oktober 2020 und noch sind wir mit unserem Produkt nicht an dem Markt.)</w:t>
+        <w:t xml:space="preserve">Wir sind C-Tech, ein noch recht kleines Startup Unternehmen mit vier Mitarbeitern. </w:t>
+      </w:r>
+      <w:r>
+        <w:t>Gegründet wurde C-Tech im Oktober 2020 und noch sind wir mit unserem Produkt nicht an dem Markt.</w:t>
       </w:r>
     </w:p>
     <w:p>
@@ -131,17 +136,11 @@
     <w:p>
       <w:pPr>
         <w:ind w:left="705"/>
-        <w:rPr>
-          <w:color w:val="2E74B5" w:themeColor="accent5" w:themeShade="BF"/>
-        </w:rPr>
       </w:pPr>
       <w:r>
         <w:t xml:space="preserve">Genau hier setzt C-Tech an. Wir wollen die Agrarflächen entlasten und die Flächennutzung reduzieren. </w:t>
       </w:r>
       <w:r>
-        <w:rPr>
-          <w:color w:val="2E74B5" w:themeColor="accent5" w:themeShade="BF"/>
-        </w:rPr>
         <w:t>Sowohl Flora als auch die Fauna ist auf eine hohe Diversität in der Natur angewiesen. Nur so ist sie in der Lage gesund zu leben.</w:t>
       </w:r>
     </w:p>
@@ -190,7 +189,15 @@
         <w:ind w:left="705"/>
       </w:pPr>
       <w:r>
-        <w:t xml:space="preserve">Viele Menschen denken bei Algen nur an glibbrige Wasserpflanzen die stinkend am Strand liegen. Doch sie sind so sehr viel mehr als das. </w:t>
+        <w:t xml:space="preserve">Viele Menschen denken bei Algen nur an </w:t>
+      </w:r>
+      <w:proofErr w:type="spellStart"/>
+      <w:r>
+        <w:t>glibbrige</w:t>
+      </w:r>
+      <w:proofErr w:type="spellEnd"/>
+      <w:r>
+        <w:t xml:space="preserve"> Wasserpflanzen die stinkend am Strand liegen. Doch sie sind so sehr viel mehr als das. </w:t>
       </w:r>
     </w:p>
     <w:p>
@@ -217,22 +224,19 @@
         <w:t xml:space="preserve">Der groß angelegte Anbau von Meeresalgen hat zudem noch weitere, positive Auswirkungen. Meeresalgen benötigen Stickstoff und Phosphor für ihr Wachstum. </w:t>
       </w:r>
       <w:r>
-        <w:rPr>
-          <w:color w:val="2E74B5" w:themeColor="accent5" w:themeShade="BF"/>
-        </w:rPr>
         <w:t xml:space="preserve">Durch menschliches Zutun ist deren Konzentration im Meer stark gestiegen. </w:t>
       </w:r>
       <w:r>
-        <w:t xml:space="preserve">Durch die intensive Landwirtschaft kommt es zu einer regelrechten Überdüngung der Meere, werden diese Nährstoffe im Wasser belassen, kommt es zu einem Massiven Wachstum an Mikroalgen. Diese zersetzen sich jedoch am Ende ihres Lebenszyklus und es kommt zu einer Sauerstoffverarmung und dem Kollaps ganzer Regionen im Meer. </w:t>
+        <w:t xml:space="preserve">Durch die intensive Landwirtschaft kommt es zu einer regelrechten Überdüngung der Meere, werden diese Nährstoffe im Wasser belassen, kommt es zu einem </w:t>
+      </w:r>
+      <w:r>
+        <w:t>massiven</w:t>
+      </w:r>
+      <w:r>
+        <w:t xml:space="preserve"> Wachstum an Mikroalgen. Diese zersetzen sich jedoch am Ende ihres Lebenszyklus und es kommt zu einer Sauerstoffverarmung und dem Kollaps ganzer Regionen im Meer. </w:t>
       </w:r>
       <w:r>
         <w:t xml:space="preserve">Baut man nun gezielt Algen im Meer an, kommen die Nährstoffe mit der Ernte wieder an Land und der Kreislauf bleibt intakt. </w:t>
-      </w:r>
-    </w:p>
-    <w:p>
-      <w:r>
-        <w:lastRenderedPageBreak/>
-        <w:br w:type="page"/>
       </w:r>
     </w:p>
     <w:p>

</xml_diff>

<commit_message>
präsi noch weiter aufgehübscht
</commit_message>
<xml_diff>
--- a/Meilenstein 1/Präsentation/Transcript-Firmenpräsentation.docx
+++ b/Meilenstein 1/Präsentation/Transcript-Firmenpräsentation.docx
@@ -120,17 +120,18 @@
     <w:p>
       <w:pPr>
         <w:ind w:left="705"/>
-        <w:rPr>
-          <w:i/>
-          <w:iCs/>
-        </w:rPr>
-      </w:pPr>
-      <w:r>
-        <w:rPr>
-          <w:i/>
-          <w:iCs/>
-        </w:rPr>
-        <w:t>Foto: Monokultur im Urwald-Palmpflanzen</w:t>
+      </w:pPr>
+      <w:r>
+        <w:t>Gerade die Monokulturen sind problematisch, da s</w:t>
+      </w:r>
+      <w:r>
+        <w:t>owohl Flora als auch die Fauna auf eine hohe Diversität in der Natur angewiesen</w:t>
+      </w:r>
+      <w:r>
+        <w:t xml:space="preserve"> sind</w:t>
+      </w:r>
+      <w:r>
+        <w:t>. Nur so ist sie in der Lage gesund zu leben.</w:t>
       </w:r>
     </w:p>
     <w:p>
@@ -139,9 +140,6 @@
       </w:pPr>
       <w:r>
         <w:t xml:space="preserve">Genau hier setzt C-Tech an. Wir wollen die Agrarflächen entlasten und die Flächennutzung reduzieren. </w:t>
-      </w:r>
-      <w:r>
-        <w:t>Sowohl Flora als auch die Fauna ist auf eine hohe Diversität in der Natur angewiesen. Nur so ist sie in der Lage gesund zu leben.</w:t>
       </w:r>
     </w:p>
     <w:p>

</xml_diff>